<commit_message>
removing PRAMP folder. Lots of tree problems and some simulation problems
</commit_message>
<xml_diff>
--- a/Techniques.docx
+++ b/Techniques.docx
@@ -629,6 +629,11 @@
       </w:r>
     </w:p>
     <w:p>
+      <w:r>
+        <w:t xml:space="preserve">The window is the contents between the left/right pointer </w:t>
+      </w:r>
+    </w:p>
+    <w:p>
       <w:pPr>
         <w:rPr>
           <w:b/>
@@ -650,7 +655,54 @@
         <w:t>-BFS and DFS</w:t>
       </w:r>
     </w:p>
-    <w:p/>
+    <w:p>
+      <w:r>
+        <w:t xml:space="preserve">-BST </w:t>
+      </w:r>
+      <w:r>
+        <w:sym w:font="Wingdings" w:char="F0E0"/>
+      </w:r>
+      <w:r>
+        <w:t xml:space="preserve"> all nodes in left subtree less than root and all nodes in right subtree greater than root.</w:t>
+      </w:r>
+    </w:p>
+    <w:p>
+      <w:r>
+        <w:t xml:space="preserve">Validate – 1) </w:t>
+      </w:r>
+      <w:proofErr w:type="spellStart"/>
+      <w:r>
+        <w:t>Inorder</w:t>
+      </w:r>
+      <w:proofErr w:type="spellEnd"/>
+      <w:r>
+        <w:t xml:space="preserve"> traversal is strictly ascending</w:t>
+      </w:r>
+    </w:p>
+    <w:p>
+      <w:pPr>
+        <w:ind w:left="970"/>
+      </w:pPr>
+      <w:r>
+        <w:t xml:space="preserve">2) Recurse down the tree with extra function </w:t>
+      </w:r>
+      <w:proofErr w:type="spellStart"/>
+      <w:r>
+        <w:t>args</w:t>
+      </w:r>
+      <w:proofErr w:type="spellEnd"/>
+      <w:r>
+        <w:t xml:space="preserve"> min and max. If left recurse, set max to </w:t>
+      </w:r>
+      <w:proofErr w:type="spellStart"/>
+      <w:r>
+        <w:t>curr</w:t>
+      </w:r>
+      <w:proofErr w:type="spellEnd"/>
+      <w:r>
+        <w:t xml:space="preserve"> node. If right recurse, set min to current node. If null, return true, if &lt; min or &gt; max, return false. Return recurse left &amp;&amp; recurse right.</w:t>
+      </w:r>
+    </w:p>
     <w:p>
       <w:pPr>
         <w:rPr>
@@ -688,13 +740,27 @@
     </w:p>
     <w:p>
       <w:r>
+        <w:t>Keep set of visited vertices. Iterate through the vertices and if not visited, DFS from vertex. Mark current vertex as visited. If neighbor is visited, return true, otherwise DFS to neighbor</w:t>
+      </w:r>
+      <w:r>
+        <w:t>, pass in parent vertex to function so skip neighbor if it is parent.</w:t>
+      </w:r>
+    </w:p>
+    <w:p>
+      <w:r>
         <w:t>-Detect Cycle</w:t>
       </w:r>
       <w:r>
         <w:t xml:space="preserve"> (Directed Graph)</w:t>
       </w:r>
       <w:r>
-        <w:t xml:space="preserve"> – 3 sets/arrays size of number of vertices, unvisited, visited, visiting</w:t>
+        <w:t xml:space="preserve"> – </w:t>
+      </w:r>
+      <w:r>
+        <w:t>2</w:t>
+      </w:r>
+      <w:r>
+        <w:t xml:space="preserve"> sets/arrays size of number of vertices, unvisited, visiting</w:t>
       </w:r>
     </w:p>
     <w:p>
@@ -727,7 +793,13 @@
         <w:ind w:left="720"/>
       </w:pPr>
       <w:r>
-        <w:t xml:space="preserve">Iterate through all the vertices and DFS if it is unvisited. Mark the unvisited of the current as false visiting of current as true and iterate through all the neighbors. If a neighbor is marked as visiting, return true for cycle. Otherwise, if a neighbor is unvisited, </w:t>
+        <w:t xml:space="preserve">Iterate through all the vertices and DFS if it is unvisited. Mark the unvisited of the current as false visiting of current as true and iterate through all the neighbors. </w:t>
+      </w:r>
+      <w:r>
+        <w:t>I</w:t>
+      </w:r>
+      <w:r>
+        <w:t xml:space="preserve">f a neighbor is unvisited, </w:t>
       </w:r>
       <w:proofErr w:type="spellStart"/>
       <w:r>
@@ -738,16 +810,121 @@
         <w:t xml:space="preserve"> to that neighbor</w:t>
       </w:r>
       <w:r>
-        <w:t xml:space="preserve"> and return true if it is true.</w:t>
-      </w:r>
-    </w:p>
-    <w:p>
-      <w:pPr>
-        <w:ind w:left="720"/>
-      </w:pPr>
-      <w:r>
-        <w:t>After all neighbors have been visited, mark the current visiting as false and visited as true and return false after all the neighbors have been visited signaling no cycle detected.</w:t>
-      </w:r>
+        <w:t xml:space="preserve"> and return true if it is true</w:t>
+      </w:r>
+      <w:r>
+        <w:t>, otherwise if a neighbor is marked as visiting, return true for cycle.</w:t>
+      </w:r>
+    </w:p>
+    <w:p>
+      <w:pPr>
+        <w:ind w:left="720"/>
+      </w:pPr>
+      <w:r>
+        <w:lastRenderedPageBreak/>
+        <w:t>After all neighbors have been visited, mark the current visiting as false</w:t>
+      </w:r>
+      <w:r>
+        <w:t xml:space="preserve"> and </w:t>
+      </w:r>
+      <w:r>
+        <w:t>return false after all the neighbors have been visited signaling no cycle detected.</w:t>
+      </w:r>
+    </w:p>
+    <w:p>
+      <w:pPr>
+        <w:ind w:left="720"/>
+      </w:pPr>
+      <w:r>
+        <w:rPr>
+          <w:noProof/>
+        </w:rPr>
+        <w:drawing>
+          <wp:inline distT="0" distB="0" distL="0" distR="0" wp14:anchorId="73CFF663" wp14:editId="655EBB26">
+            <wp:extent cx="3790950" cy="3097563"/>
+            <wp:effectExtent l="0" t="0" r="0" b="7620"/>
+            <wp:docPr id="4" name="Picture 4"/>
+            <wp:cNvGraphicFramePr>
+              <a:graphicFrameLocks xmlns:a="http://schemas.openxmlformats.org/drawingml/2006/main" noChangeAspect="1"/>
+            </wp:cNvGraphicFramePr>
+            <a:graphic xmlns:a="http://schemas.openxmlformats.org/drawingml/2006/main">
+              <a:graphicData uri="http://schemas.openxmlformats.org/drawingml/2006/picture">
+                <pic:pic xmlns:pic="http://schemas.openxmlformats.org/drawingml/2006/picture">
+                  <pic:nvPicPr>
+                    <pic:cNvPr id="1" name=""/>
+                    <pic:cNvPicPr/>
+                  </pic:nvPicPr>
+                  <pic:blipFill>
+                    <a:blip r:embed="rId5"/>
+                    <a:stretch>
+                      <a:fillRect/>
+                    </a:stretch>
+                  </pic:blipFill>
+                  <pic:spPr>
+                    <a:xfrm>
+                      <a:off x="0" y="0"/>
+                      <a:ext cx="3798232" cy="3103513"/>
+                    </a:xfrm>
+                    <a:prstGeom prst="rect">
+                      <a:avLst/>
+                    </a:prstGeom>
+                  </pic:spPr>
+                </pic:pic>
+              </a:graphicData>
+            </a:graphic>
+          </wp:inline>
+        </w:drawing>
+      </w:r>
+    </w:p>
+    <w:p>
+      <w:pPr>
+        <w:ind w:left="720"/>
+      </w:pPr>
+      <w:r>
+        <w:rPr>
+          <w:noProof/>
+        </w:rPr>
+        <w:drawing>
+          <wp:inline distT="0" distB="0" distL="0" distR="0" wp14:anchorId="66772F64" wp14:editId="4DB910C1">
+            <wp:extent cx="4686300" cy="2350709"/>
+            <wp:effectExtent l="0" t="0" r="0" b="0"/>
+            <wp:docPr id="1" name="Picture 1"/>
+            <wp:cNvGraphicFramePr>
+              <a:graphicFrameLocks xmlns:a="http://schemas.openxmlformats.org/drawingml/2006/main" noChangeAspect="1"/>
+            </wp:cNvGraphicFramePr>
+            <a:graphic xmlns:a="http://schemas.openxmlformats.org/drawingml/2006/main">
+              <a:graphicData uri="http://schemas.openxmlformats.org/drawingml/2006/picture">
+                <pic:pic xmlns:pic="http://schemas.openxmlformats.org/drawingml/2006/picture">
+                  <pic:nvPicPr>
+                    <pic:cNvPr id="1" name=""/>
+                    <pic:cNvPicPr/>
+                  </pic:nvPicPr>
+                  <pic:blipFill>
+                    <a:blip r:embed="rId6"/>
+                    <a:stretch>
+                      <a:fillRect/>
+                    </a:stretch>
+                  </pic:blipFill>
+                  <pic:spPr>
+                    <a:xfrm>
+                      <a:off x="0" y="0"/>
+                      <a:ext cx="4697971" cy="2356563"/>
+                    </a:xfrm>
+                    <a:prstGeom prst="rect">
+                      <a:avLst/>
+                    </a:prstGeom>
+                  </pic:spPr>
+                </pic:pic>
+              </a:graphicData>
+            </a:graphic>
+          </wp:inline>
+        </w:drawing>
+      </w:r>
+    </w:p>
+    <w:p>
+      <w:pPr>
+        <w:ind w:left="720"/>
+      </w:pPr>
     </w:p>
     <w:p>
       <w:r>
@@ -758,8 +935,140 @@
       <w:r>
         <w:tab/>
       </w:r>
-    </w:p>
-    <w:p/>
+      <w:proofErr w:type="gramStart"/>
+      <w:r>
+        <w:t>O(</w:t>
+      </w:r>
+      <w:proofErr w:type="gramEnd"/>
+      <w:r>
+        <w:t>V + E) time</w:t>
+      </w:r>
+    </w:p>
+    <w:p>
+      <w:r>
+        <w:tab/>
+      </w:r>
+      <w:r>
+        <w:t>O(V) space</w:t>
+      </w:r>
+    </w:p>
+    <w:p>
+      <w:pPr>
+        <w:ind w:left="720"/>
+      </w:pPr>
+      <w:r>
+        <w:t>Set for visited vertices, stack to push vertices on. Iterate through the vertices, and if not in set, add DFS through that vertex’s neighbors if neighbor not in visited set.</w:t>
+      </w:r>
+    </w:p>
+    <w:p>
+      <w:pPr>
+        <w:ind w:left="720"/>
+      </w:pPr>
+      <w:r>
+        <w:rPr>
+          <w:noProof/>
+        </w:rPr>
+        <w:lastRenderedPageBreak/>
+        <w:drawing>
+          <wp:inline distT="0" distB="0" distL="0" distR="0" wp14:anchorId="24E1D823" wp14:editId="69B254F7">
+            <wp:extent cx="3848100" cy="2472076"/>
+            <wp:effectExtent l="0" t="0" r="0" b="4445"/>
+            <wp:docPr id="3" name="Picture 3"/>
+            <wp:cNvGraphicFramePr>
+              <a:graphicFrameLocks xmlns:a="http://schemas.openxmlformats.org/drawingml/2006/main" noChangeAspect="1"/>
+            </wp:cNvGraphicFramePr>
+            <a:graphic xmlns:a="http://schemas.openxmlformats.org/drawingml/2006/main">
+              <a:graphicData uri="http://schemas.openxmlformats.org/drawingml/2006/picture">
+                <pic:pic xmlns:pic="http://schemas.openxmlformats.org/drawingml/2006/picture">
+                  <pic:nvPicPr>
+                    <pic:cNvPr id="1" name=""/>
+                    <pic:cNvPicPr/>
+                  </pic:nvPicPr>
+                  <pic:blipFill>
+                    <a:blip r:embed="rId7"/>
+                    <a:stretch>
+                      <a:fillRect/>
+                    </a:stretch>
+                  </pic:blipFill>
+                  <pic:spPr>
+                    <a:xfrm>
+                      <a:off x="0" y="0"/>
+                      <a:ext cx="3855757" cy="2476995"/>
+                    </a:xfrm>
+                    <a:prstGeom prst="rect">
+                      <a:avLst/>
+                    </a:prstGeom>
+                  </pic:spPr>
+                </pic:pic>
+              </a:graphicData>
+            </a:graphic>
+          </wp:inline>
+        </w:drawing>
+      </w:r>
+    </w:p>
+    <w:p>
+      <w:pPr>
+        <w:ind w:left="720"/>
+      </w:pPr>
+      <w:r>
+        <w:t xml:space="preserve">Union Find – </w:t>
+      </w:r>
+    </w:p>
+    <w:p>
+      <w:pPr>
+        <w:ind w:left="720"/>
+        <w:rPr>
+          <w:b/>
+          <w:bCs/>
+          <w:u w:val="single"/>
+        </w:rPr>
+      </w:pPr>
+      <w:r>
+        <w:rPr>
+          <w:b/>
+          <w:bCs/>
+          <w:u w:val="single"/>
+        </w:rPr>
+        <w:t>Dynamic Pro</w:t>
+      </w:r>
+      <w:r>
+        <w:rPr>
+          <w:b/>
+          <w:bCs/>
+          <w:u w:val="single"/>
+        </w:rPr>
+        <w:t>gramming:</w:t>
+      </w:r>
+    </w:p>
+    <w:p>
+      <w:pPr>
+        <w:ind w:left="720"/>
+      </w:pPr>
+      <w:r>
+        <w:t>-</w:t>
+      </w:r>
+      <w:proofErr w:type="gramStart"/>
+      <w:r>
+        <w:t>Tabulation(</w:t>
+      </w:r>
+      <w:proofErr w:type="gramEnd"/>
+      <w:r>
+        <w:t xml:space="preserve">Bottom-Up) vs </w:t>
+      </w:r>
+      <w:proofErr w:type="spellStart"/>
+      <w:r>
+        <w:t>Memoization</w:t>
+      </w:r>
+      <w:proofErr w:type="spellEnd"/>
+      <w:r>
+        <w:t>(Top-Down)</w:t>
+      </w:r>
+    </w:p>
+    <w:p>
+      <w:pPr>
+        <w:ind w:left="720"/>
+      </w:pPr>
+    </w:p>
     <w:sectPr>
       <w:pgSz w:w="12240" w:h="15840"/>
       <w:pgMar w:top="1440" w:right="1440" w:bottom="1440" w:left="1440" w:header="720" w:footer="720" w:gutter="0"/>

</xml_diff>